<commit_message>
Add BDD images to Word report
</commit_message>
<xml_diff>
--- a/Question1_Report.docx
+++ b/Question1_Report.docx
@@ -71,6 +71,17 @@
         <w:rPr>
           <w:b/>
         </w:rPr>
+        <w:t xml:space="preserve">Variable Order: </w:t>
+      </w:r>
+      <w:r>
+        <w:t>[a, c, b, d]</w:t>
+      </w:r>
+    </w:p>
+    <w:p>
+      <w:r>
+        <w:rPr>
+          <w:b/>
+        </w:rPr>
         <w:t>Analysis:</w:t>
       </w:r>
     </w:p>
@@ -79,7 +90,7 @@
         <w:pStyle w:val="ListBullet"/>
       </w:pPr>
       <w:r>
-        <w:t>Ordering: The BDD uses variable order [a, b, c, d]. If a = 1 and c = 0, the left clause (a ∧ ¬c) is satisfied immediately.</w:t>
+        <w:t>Ordering: The BDD prioritizes a first, then c. If a = 1 and c = 0, the left clause (a ∧ ¬c) is satisfied immediately.</w:t>
       </w:r>
     </w:p>
     <w:p>
@@ -88,6 +99,46 @@
       </w:pPr>
       <w:r>
         <w:t>Reduction: The graph merges isomorphic subgraphs for the XOR logic (b ⊕ d) and eliminates redundant checks when the left clause guarantees a True result.</w:t>
+      </w:r>
+    </w:p>
+    <w:p/>
+    <w:p>
+      <w:pPr>
+        <w:jc w:val="center"/>
+      </w:pPr>
+      <w:r>
+        <w:drawing>
+          <wp:inline xmlns:a="http://schemas.openxmlformats.org/drawingml/2006/main" xmlns:pic="http://schemas.openxmlformats.org/drawingml/2006/picture">
+            <wp:extent cx="3657600" cy="10115550"/>
+            <wp:docPr id="1" name="Picture 1"/>
+            <wp:cNvGraphicFramePr>
+              <a:graphicFrameLocks noChangeAspect="1"/>
+            </wp:cNvGraphicFramePr>
+            <a:graphic>
+              <a:graphicData uri="http://schemas.openxmlformats.org/drawingml/2006/picture">
+                <pic:pic>
+                  <pic:nvPicPr>
+                    <pic:cNvPr id="0" name="a_MixedLogic.png"/>
+                    <pic:cNvPicPr/>
+                  </pic:nvPicPr>
+                  <pic:blipFill>
+                    <a:blip r:embed="rId9"/>
+                    <a:stretch>
+                      <a:fillRect/>
+                    </a:stretch>
+                  </pic:blipFill>
+                  <pic:spPr>
+                    <a:xfrm>
+                      <a:off x="0" y="0"/>
+                      <a:ext cx="3657600" cy="10115550"/>
+                    </a:xfrm>
+                    <a:prstGeom prst="rect"/>
+                  </pic:spPr>
+                </pic:pic>
+              </a:graphicData>
+            </a:graphic>
+          </wp:inline>
+        </w:drawing>
       </w:r>
     </w:p>
     <w:p>
@@ -114,6 +165,17 @@
         <w:rPr>
           <w:b/>
         </w:rPr>
+        <w:t xml:space="preserve">Variable Order: </w:t>
+      </w:r>
+      <w:r>
+        <w:t>[x1, x2, x3, x4, x5]</w:t>
+      </w:r>
+    </w:p>
+    <w:p>
+      <w:r>
+        <w:rPr>
+          <w:b/>
+        </w:rPr>
         <w:t>Analysis:</w:t>
       </w:r>
     </w:p>
@@ -131,6 +193,46 @@
       </w:pPr>
       <w:r>
         <w:t>Reduction: Paths with the same running sum merge into shared nodes, and any path reaching three 1s jumps directly to the True terminal.</w:t>
+      </w:r>
+    </w:p>
+    <w:p/>
+    <w:p>
+      <w:pPr>
+        <w:jc w:val="center"/>
+      </w:pPr>
+      <w:r>
+        <w:drawing>
+          <wp:inline xmlns:a="http://schemas.openxmlformats.org/drawingml/2006/main" xmlns:pic="http://schemas.openxmlformats.org/drawingml/2006/picture">
+            <wp:extent cx="4572000" cy="14133534"/>
+            <wp:docPr id="2" name="Picture 2"/>
+            <wp:cNvGraphicFramePr>
+              <a:graphicFrameLocks noChangeAspect="1"/>
+            </wp:cNvGraphicFramePr>
+            <a:graphic>
+              <a:graphicData uri="http://schemas.openxmlformats.org/drawingml/2006/picture">
+                <pic:pic>
+                  <pic:nvPicPr>
+                    <pic:cNvPr id="0" name="b_Threshold.png"/>
+                    <pic:cNvPicPr/>
+                  </pic:nvPicPr>
+                  <pic:blipFill>
+                    <a:blip r:embed="rId10"/>
+                    <a:stretch>
+                      <a:fillRect/>
+                    </a:stretch>
+                  </pic:blipFill>
+                  <pic:spPr>
+                    <a:xfrm>
+                      <a:off x="0" y="0"/>
+                      <a:ext cx="4572000" cy="14133534"/>
+                    </a:xfrm>
+                    <a:prstGeom prst="rect"/>
+                  </pic:spPr>
+                </pic:pic>
+              </a:graphicData>
+            </a:graphic>
+          </wp:inline>
+        </w:drawing>
       </w:r>
     </w:p>
     <w:p>
@@ -157,6 +259,17 @@
         <w:rPr>
           <w:b/>
         </w:rPr>
+        <w:t xml:space="preserve">Variable Order: </w:t>
+      </w:r>
+      <w:r>
+        <w:t>[x1, y1, x2, y2, x3, y3]</w:t>
+      </w:r>
+    </w:p>
+    <w:p>
+      <w:r>
+        <w:rPr>
+          <w:b/>
+        </w:rPr>
         <w:t>Analysis:</w:t>
       </w:r>
     </w:p>
@@ -174,6 +287,46 @@
       </w:pPr>
       <w:r>
         <w:t>Reduction: The graph splits only when bits differ (xᵢ ≠ yᵢ); if equal, it reuses the structure for the lower bits, preventing exponential growth.</w:t>
+      </w:r>
+    </w:p>
+    <w:p/>
+    <w:p>
+      <w:pPr>
+        <w:jc w:val="center"/>
+      </w:pPr>
+      <w:r>
+        <w:drawing>
+          <wp:inline xmlns:a="http://schemas.openxmlformats.org/drawingml/2006/main" xmlns:pic="http://schemas.openxmlformats.org/drawingml/2006/picture">
+            <wp:extent cx="4572000" cy="11967882"/>
+            <wp:docPr id="3" name="Picture 3"/>
+            <wp:cNvGraphicFramePr>
+              <a:graphicFrameLocks noChangeAspect="1"/>
+            </wp:cNvGraphicFramePr>
+            <a:graphic>
+              <a:graphicData uri="http://schemas.openxmlformats.org/drawingml/2006/picture">
+                <pic:pic>
+                  <pic:nvPicPr>
+                    <pic:cNvPr id="0" name="c_Comparator.png"/>
+                    <pic:cNvPicPr/>
+                  </pic:nvPicPr>
+                  <pic:blipFill>
+                    <a:blip r:embed="rId11"/>
+                    <a:stretch>
+                      <a:fillRect/>
+                    </a:stretch>
+                  </pic:blipFill>
+                  <pic:spPr>
+                    <a:xfrm>
+                      <a:off x="0" y="0"/>
+                      <a:ext cx="4572000" cy="11967882"/>
+                    </a:xfrm>
+                    <a:prstGeom prst="rect"/>
+                  </pic:spPr>
+                </pic:pic>
+              </a:graphicData>
+            </a:graphic>
+          </wp:inline>
+        </w:drawing>
       </w:r>
     </w:p>
     <w:p>
@@ -200,6 +353,17 @@
         <w:rPr>
           <w:b/>
         </w:rPr>
+        <w:t xml:space="preserve">Variable Order: </w:t>
+      </w:r>
+      <w:r>
+        <w:t>[A, B, C]</w:t>
+      </w:r>
+    </w:p>
+    <w:p>
+      <w:r>
+        <w:rPr>
+          <w:b/>
+        </w:rPr>
         <w:t xml:space="preserve">Expectation: </w:t>
       </w:r>
       <w:r>
@@ -215,6 +379,46 @@
       </w:r>
       <w:r>
         <w:t>The entire graph collapses into the terminal node 1, confirming the reduction algorithm correctly identifies that the formula is true for all assignments.</w:t>
+      </w:r>
+    </w:p>
+    <w:p/>
+    <w:p>
+      <w:pPr>
+        <w:jc w:val="center"/>
+      </w:pPr>
+      <w:r>
+        <w:drawing>
+          <wp:inline xmlns:a="http://schemas.openxmlformats.org/drawingml/2006/main" xmlns:pic="http://schemas.openxmlformats.org/drawingml/2006/picture">
+            <wp:extent cx="1828800" cy="602789"/>
+            <wp:docPr id="4" name="Picture 4"/>
+            <wp:cNvGraphicFramePr>
+              <a:graphicFrameLocks noChangeAspect="1"/>
+            </wp:cNvGraphicFramePr>
+            <a:graphic>
+              <a:graphicData uri="http://schemas.openxmlformats.org/drawingml/2006/picture">
+                <pic:pic>
+                  <pic:nvPicPr>
+                    <pic:cNvPr id="0" name="d_Transitivity.png"/>
+                    <pic:cNvPicPr/>
+                  </pic:nvPicPr>
+                  <pic:blipFill>
+                    <a:blip r:embed="rId12"/>
+                    <a:stretch>
+                      <a:fillRect/>
+                    </a:stretch>
+                  </pic:blipFill>
+                  <pic:spPr>
+                    <a:xfrm>
+                      <a:off x="0" y="0"/>
+                      <a:ext cx="1828800" cy="602789"/>
+                    </a:xfrm>
+                    <a:prstGeom prst="rect"/>
+                  </pic:spPr>
+                </pic:pic>
+              </a:graphicData>
+            </a:graphic>
+          </wp:inline>
+        </w:drawing>
       </w:r>
     </w:p>
     <w:p>

</xml_diff>